<commit_message>
CI added to Casting APIs in Stome?
</commit_message>
<xml_diff>
--- a/research/casting-apis-in-stone.docx
+++ b/research/casting-apis-in-stone.docx
@@ -139,8 +139,6 @@
       <w:r>
         <w:t xml:space="preserve">  </w:t>
       </w:r>
-      <w:bookmarkStart w:id="0" w:name="_GoBack"/>
-      <w:bookmarkEnd w:id="0"/>
       <w:proofErr w:type="gramStart"/>
       <w:r>
         <w:t>Probably not,</w:t>
@@ -531,6 +529,14 @@
       <w:r>
         <w:t xml:space="preserve"> as URIs.</w:t>
       </w:r>
+      <w:r>
+        <w:t xml:space="preserve">  </w:t>
+      </w:r>
+      <w:bookmarkStart w:id="0" w:name="_GoBack"/>
+      <w:bookmarkEnd w:id="0"/>
+      <w:r>
+        <w:t>That is, with some care, you can apply CI (Continuous Integration) even to APIs used by thousands of external parties!</w:t>
+      </w:r>
     </w:p>
     <w:p>
       <w:r>
@@ -573,7 +579,10 @@
         <w:t xml:space="preserve">may not necessarily </w:t>
       </w:r>
       <w:r>
-        <w:t xml:space="preserve">be the same entity as the one </w:t>
+        <w:t>be the same en</w:t>
+      </w:r>
+      <w:r>
+        <w:t xml:space="preserve">tity as the one </w:t>
       </w:r>
       <w:proofErr w:type="gramStart"/>
       <w:r>
@@ -581,7 +590,7 @@
       </w:r>
       <w:proofErr w:type="gramEnd"/>
       <w:r>
-        <w:t>!</w:t>
+        <w:t>.</w:t>
       </w:r>
     </w:p>
     <w:p>
@@ -772,7 +781,7 @@
     </w:p>
     <w:sectPr>
       <w:pgSz w:w="12240" w:h="15840"/>
-      <w:pgMar w:top="1134" w:right="900" w:bottom="993" w:left="993" w:header="708" w:footer="708" w:gutter="0"/>
+      <w:pgMar w:top="993" w:right="900" w:bottom="142" w:left="993" w:header="708" w:footer="708" w:gutter="0"/>
       <w:cols w:space="708"/>
       <w:docGrid w:linePitch="360"/>
     </w:sectPr>

</xml_diff>

<commit_message>
casting apis in stone 0.11
</commit_message>
<xml_diff>
--- a/research/casting-apis-in-stone.docx
+++ b/research/casting-apis-in-stone.docx
@@ -120,7 +120,13 @@
         <w:t>olution</w:t>
       </w:r>
       <w:r>
-        <w:t>: We create new API version!</w:t>
+        <w:t xml:space="preserve">: We create </w:t>
+      </w:r>
+      <w:r>
+        <w:t xml:space="preserve">a </w:t>
+      </w:r>
+      <w:r>
+        <w:t>new API version!</w:t>
       </w:r>
     </w:p>
     <w:p>
@@ -532,8 +538,6 @@
       <w:r>
         <w:t xml:space="preserve">  </w:t>
       </w:r>
-      <w:bookmarkStart w:id="0" w:name="_GoBack"/>
-      <w:bookmarkEnd w:id="0"/>
       <w:r>
         <w:t>That is, with some care, you can apply CI (Continuous Integration) even to APIs used by thousands of external parties!</w:t>
       </w:r>
@@ -687,7 +691,23 @@
                                 <w:sz w:val="16"/>
                                 <w:szCs w:val="16"/>
                               </w:rPr>
-                              <w:t xml:space="preserve">V0.1 </w:t>
+                              <w:t>V0.1</w:t>
+                            </w:r>
+                            <w:r>
+                              <w:rPr>
+                                <w:rFonts w:ascii="Arial" w:hAnsi="Arial" w:cs="Arial"/>
+                                <w:sz w:val="16"/>
+                                <w:szCs w:val="16"/>
+                              </w:rPr>
+                              <w:t>1</w:t>
+                            </w:r>
+                            <w:r>
+                              <w:rPr>
+                                <w:rFonts w:ascii="Arial" w:hAnsi="Arial" w:cs="Arial"/>
+                                <w:sz w:val="16"/>
+                                <w:szCs w:val="16"/>
+                              </w:rPr>
+                              <w:t xml:space="preserve"> </w:t>
                             </w:r>
                             <w:proofErr w:type="spellStart"/>
                             <w:r>
@@ -705,8 +725,10 @@
                                 <w:sz w:val="16"/>
                                 <w:szCs w:val="16"/>
                               </w:rPr>
-                              <w:t xml:space="preserve"> 2019-09-21</w:t>
+                              <w:t xml:space="preserve"> 2019-09-22</w:t>
                             </w:r>
+                            <w:bookmarkStart w:id="0" w:name="_GoBack"/>
+                            <w:bookmarkEnd w:id="0"/>
                           </w:p>
                         </w:txbxContent>
                       </wps:txbx>
@@ -749,7 +771,23 @@
                           <w:sz w:val="16"/>
                           <w:szCs w:val="16"/>
                         </w:rPr>
-                        <w:t xml:space="preserve">V0.1 </w:t>
+                        <w:t>V0.1</w:t>
+                      </w:r>
+                      <w:r>
+                        <w:rPr>
+                          <w:rFonts w:ascii="Arial" w:hAnsi="Arial" w:cs="Arial"/>
+                          <w:sz w:val="16"/>
+                          <w:szCs w:val="16"/>
+                        </w:rPr>
+                        <w:t>1</w:t>
+                      </w:r>
+                      <w:r>
+                        <w:rPr>
+                          <w:rFonts w:ascii="Arial" w:hAnsi="Arial" w:cs="Arial"/>
+                          <w:sz w:val="16"/>
+                          <w:szCs w:val="16"/>
+                        </w:rPr>
+                        <w:t xml:space="preserve"> </w:t>
                       </w:r>
                       <w:proofErr w:type="spellStart"/>
                       <w:r>
@@ -767,8 +805,10 @@
                           <w:sz w:val="16"/>
                           <w:szCs w:val="16"/>
                         </w:rPr>
-                        <w:t xml:space="preserve"> 2019-09-21</w:t>
+                        <w:t xml:space="preserve"> 2019-09-22</w:t>
                       </w:r>
+                      <w:bookmarkStart w:id="1" w:name="_GoBack"/>
+                      <w:bookmarkEnd w:id="1"/>
                     </w:p>
                   </w:txbxContent>
                 </v:textbox>

</xml_diff>